<commit_message>
Første FURPS udkast - kom gerne med inputs og ændringer.
</commit_message>
<xml_diff>
--- a/OOAD Project Documentation/Swimclub Dolphin FURPS.docx
+++ b/OOAD Project Documentation/Swimclub Dolphin FURPS.docx
@@ -8,158 +8,506 @@
         <w:rPr>
           <w:sz w:val="52"/>
           <w:szCs w:val="52"/>
-        </w:rPr>
-      </w:pPr>
-      <w:proofErr w:type="spellStart"/>
+          <w:lang w:val="en-US"/>
+        </w:rPr>
+      </w:pPr>
       <w:r>
         <w:rPr>
           <w:sz w:val="52"/>
           <w:szCs w:val="52"/>
-        </w:rPr>
-        <w:t>Swimclub</w:t>
-      </w:r>
-      <w:proofErr w:type="spellEnd"/>
+          <w:lang w:val="en-US"/>
+        </w:rPr>
+        <w:t xml:space="preserve">Swim club Dolphin </w:t>
+      </w:r>
       <w:r>
         <w:rPr>
           <w:sz w:val="52"/>
           <w:szCs w:val="52"/>
-        </w:rPr>
-        <w:t xml:space="preserve"> </w:t>
-      </w:r>
-      <w:proofErr w:type="spellStart"/>
-      <w:r>
+          <w:lang w:val="en-US"/>
+        </w:rPr>
+        <w:t>FURPS+</w:t>
+      </w:r>
+    </w:p>
+    <w:p>
+      <w:pPr>
+        <w:pStyle w:val="Overskrift1"/>
+        <w:jc w:val="center"/>
         <w:rPr>
           <w:sz w:val="52"/>
           <w:szCs w:val="52"/>
-        </w:rPr>
-        <w:t>Dolphin</w:t>
-      </w:r>
-      <w:proofErr w:type="spellEnd"/>
+          <w:lang w:val="en-US"/>
+        </w:rPr>
+      </w:pPr>
       <w:r>
         <w:rPr>
           <w:sz w:val="52"/>
           <w:szCs w:val="52"/>
-        </w:rPr>
-        <w:t xml:space="preserve"> </w:t>
+          <w:lang w:val="en-US"/>
+        </w:rPr>
+        <w:t>Functional</w:t>
+      </w:r>
+    </w:p>
+    <w:p>
+      <w:pPr>
+        <w:pStyle w:val="Listeafsnit"/>
+        <w:rPr>
+          <w:lang w:val="en-US"/>
+        </w:rPr>
+      </w:pPr>
+    </w:p>
+    <w:p>
+      <w:pPr>
+        <w:pStyle w:val="Listeafsnit"/>
+        <w:numPr>
+          <w:ilvl w:val="0"/>
+          <w:numId w:val="2"/>
+        </w:numPr>
+        <w:rPr>
+          <w:lang w:val="en-US"/>
+        </w:rPr>
+      </w:pPr>
+      <w:r>
+        <w:rPr>
+          <w:lang w:val="en-US"/>
+        </w:rPr>
+        <w:t xml:space="preserve">The system must store data about: </w:t>
+      </w:r>
+    </w:p>
+    <w:p>
+      <w:pPr>
+        <w:pStyle w:val="Listeafsnit"/>
+        <w:numPr>
+          <w:ilvl w:val="1"/>
+          <w:numId w:val="2"/>
+        </w:numPr>
+        <w:rPr>
+          <w:lang w:val="en-US"/>
+        </w:rPr>
+      </w:pPr>
+      <w:r>
+        <w:rPr>
+          <w:lang w:val="en-US"/>
+        </w:rPr>
+        <w:t>Members and their membership types and status.</w:t>
+      </w:r>
+    </w:p>
+    <w:p>
+      <w:pPr>
+        <w:pStyle w:val="Listeafsnit"/>
+        <w:numPr>
+          <w:ilvl w:val="1"/>
+          <w:numId w:val="2"/>
+        </w:numPr>
+        <w:rPr>
+          <w:lang w:val="en-US"/>
+        </w:rPr>
+      </w:pPr>
+      <w:r>
+        <w:rPr>
+          <w:lang w:val="en-US"/>
+        </w:rPr>
+        <w:t>Membership fees and arrears</w:t>
+      </w:r>
+      <w:r>
+        <w:rPr>
+          <w:lang w:val="en-US"/>
+        </w:rPr>
+        <w:t>.</w:t>
+      </w:r>
+    </w:p>
+    <w:p>
+      <w:pPr>
+        <w:pStyle w:val="Listeafsnit"/>
+        <w:numPr>
+          <w:ilvl w:val="1"/>
+          <w:numId w:val="2"/>
+        </w:numPr>
+        <w:rPr>
+          <w:lang w:val="en-US"/>
+        </w:rPr>
+      </w:pPr>
+      <w:r>
+        <w:rPr>
+          <w:lang w:val="en-US"/>
+        </w:rPr>
+        <w:t>The times and disciplines of the members best times</w:t>
+      </w:r>
+      <w:r>
+        <w:rPr>
+          <w:lang w:val="en-US"/>
+        </w:rPr>
+        <w:t>.</w:t>
+      </w:r>
+    </w:p>
+    <w:p>
+      <w:pPr>
+        <w:pStyle w:val="Listeafsnit"/>
+        <w:numPr>
+          <w:ilvl w:val="1"/>
+          <w:numId w:val="2"/>
+        </w:numPr>
+        <w:rPr>
+          <w:lang w:val="en-US"/>
+        </w:rPr>
+      </w:pPr>
+      <w:r>
+        <w:rPr>
+          <w:lang w:val="en-US"/>
+        </w:rPr>
+        <w:t>Records over competitive data, such as the competitions name, location and best times.</w:t>
+      </w:r>
+    </w:p>
+    <w:p>
+      <w:pPr>
+        <w:pStyle w:val="Listeafsnit"/>
+        <w:rPr>
+          <w:lang w:val="en-US"/>
+        </w:rPr>
+      </w:pPr>
+    </w:p>
+    <w:p>
+      <w:pPr>
+        <w:pStyle w:val="Listeafsnit"/>
+        <w:numPr>
+          <w:ilvl w:val="0"/>
+          <w:numId w:val="2"/>
+        </w:numPr>
+        <w:rPr>
+          <w:lang w:val="en-US"/>
+        </w:rPr>
+      </w:pPr>
+      <w:r>
+        <w:rPr>
+          <w:lang w:val="en-US"/>
+        </w:rPr>
+        <w:t>The chairman in the club must be able to sign new members in the swim club.</w:t>
+      </w:r>
+    </w:p>
+    <w:p>
+      <w:pPr>
+        <w:pStyle w:val="Listeafsnit"/>
+        <w:numPr>
+          <w:ilvl w:val="0"/>
+          <w:numId w:val="2"/>
+        </w:numPr>
+        <w:rPr>
+          <w:lang w:val="en-US"/>
+        </w:rPr>
+      </w:pPr>
+      <w:r>
+        <w:rPr>
+          <w:lang w:val="en-US"/>
+        </w:rPr>
+        <w:t>The cashier must be able to get an overview over members in arrears.</w:t>
+      </w:r>
+    </w:p>
+    <w:p>
+      <w:pPr>
+        <w:pStyle w:val="Listeafsnit"/>
+        <w:numPr>
+          <w:ilvl w:val="0"/>
+          <w:numId w:val="2"/>
+        </w:numPr>
+        <w:rPr>
+          <w:lang w:val="en-US"/>
+        </w:rPr>
+      </w:pPr>
+      <w:r>
+        <w:rPr>
+          <w:lang w:val="en-US"/>
+        </w:rPr>
+        <w:t>The coach must be able to get an overview over the top five swimmers in every discipline for drafting purposes.</w:t>
+      </w:r>
+    </w:p>
+    <w:p>
+      <w:pPr>
+        <w:pStyle w:val="Listeafsnit"/>
+        <w:numPr>
+          <w:ilvl w:val="0"/>
+          <w:numId w:val="2"/>
+        </w:numPr>
+        <w:rPr>
+          <w:lang w:val="en-US"/>
+        </w:rPr>
+      </w:pPr>
+      <w:r>
+        <w:rPr>
+          <w:lang w:val="en-US"/>
+        </w:rPr>
+        <w:t>The system stores data on local files.</w:t>
+      </w:r>
+    </w:p>
+    <w:p>
+      <w:pPr>
+        <w:rPr>
+          <w:lang w:val="en-US"/>
+        </w:rPr>
+      </w:pPr>
+    </w:p>
+    <w:p>
+      <w:pPr>
+        <w:pStyle w:val="Overskrift1"/>
+        <w:jc w:val="center"/>
+        <w:rPr>
+          <w:sz w:val="52"/>
+          <w:szCs w:val="52"/>
+          <w:lang w:val="en-US"/>
+        </w:rPr>
+      </w:pPr>
+      <w:r>
+        <w:rPr>
+          <w:sz w:val="52"/>
+          <w:szCs w:val="52"/>
+          <w:lang w:val="en-US"/>
+        </w:rPr>
+        <w:t>Usability</w:t>
+      </w:r>
+    </w:p>
+    <w:p>
+      <w:pPr>
+        <w:rPr>
+          <w:lang w:val="en-US"/>
+        </w:rPr>
+      </w:pPr>
+    </w:p>
+    <w:p>
+      <w:pPr>
+        <w:pStyle w:val="Listeafsnit"/>
+        <w:numPr>
+          <w:ilvl w:val="0"/>
+          <w:numId w:val="2"/>
+        </w:numPr>
+        <w:rPr>
+          <w:lang w:val="en-US"/>
+        </w:rPr>
+      </w:pPr>
+      <w:r>
+        <w:rPr>
+          <w:lang w:val="en-US"/>
+        </w:rPr>
+        <w:t>Different users will have different functions in the system (the chairman can for example sign new members, but will not have access to the economic functions).</w:t>
+      </w:r>
+    </w:p>
+    <w:p>
+      <w:pPr>
+        <w:pStyle w:val="Listeafsnit"/>
+        <w:numPr>
+          <w:ilvl w:val="0"/>
+          <w:numId w:val="2"/>
+        </w:numPr>
+        <w:rPr>
+          <w:lang w:val="en-US"/>
+        </w:rPr>
+      </w:pPr>
+      <w:r>
+        <w:rPr>
+          <w:lang w:val="en-US"/>
+        </w:rPr>
+        <w:t>The system needs to be user friendly</w:t>
+      </w:r>
+      <w:r>
+        <w:rPr>
+          <w:lang w:val="en-US"/>
+        </w:rPr>
+        <w:t>.</w:t>
+      </w:r>
+    </w:p>
+    <w:p>
+      <w:pPr>
+        <w:pStyle w:val="Listeafsnit"/>
+        <w:numPr>
+          <w:ilvl w:val="0"/>
+          <w:numId w:val="2"/>
+        </w:numPr>
+        <w:rPr>
+          <w:lang w:val="en-US"/>
+        </w:rPr>
+      </w:pPr>
+      <w:r>
+        <w:rPr>
+          <w:lang w:val="en-US"/>
+        </w:rPr>
+        <w:t>The user can open the documents that store membership data</w:t>
+      </w:r>
+    </w:p>
+    <w:p>
+      <w:pPr>
+        <w:pStyle w:val="Overskrift1"/>
+        <w:jc w:val="center"/>
+        <w:rPr>
+          <w:sz w:val="52"/>
+          <w:szCs w:val="52"/>
+          <w:lang w:val="en-US"/>
+        </w:rPr>
+      </w:pPr>
+      <w:r>
+        <w:rPr>
+          <w:sz w:val="52"/>
+          <w:szCs w:val="52"/>
+          <w:lang w:val="en-US"/>
+        </w:rPr>
+        <w:t>Reliability</w:t>
+      </w:r>
+    </w:p>
+    <w:p>
+      <w:pPr>
+        <w:rPr>
+          <w:lang w:val="en-US"/>
+        </w:rPr>
+      </w:pPr>
+    </w:p>
+    <w:p>
+      <w:pPr>
+        <w:pStyle w:val="Listeafsnit"/>
+        <w:numPr>
+          <w:ilvl w:val="0"/>
+          <w:numId w:val="2"/>
+        </w:numPr>
+        <w:rPr>
+          <w:lang w:val="en-US"/>
+        </w:rPr>
+      </w:pPr>
+      <w:r>
+        <w:rPr>
+          <w:lang w:val="en-US"/>
+        </w:rPr>
+        <w:t>The system creates data in text files as the program is used. These should be backed up on external storage units once a month/week/day, in case of system meltdown or other incidents that could result in loss of data</w:t>
+      </w:r>
+    </w:p>
+    <w:p>
+      <w:pPr>
+        <w:rPr>
+          <w:lang w:val="en-US"/>
+        </w:rPr>
+      </w:pPr>
+    </w:p>
+    <w:p>
+      <w:pPr>
+        <w:pStyle w:val="Overskrift1"/>
+        <w:jc w:val="center"/>
+        <w:rPr>
+          <w:sz w:val="52"/>
+          <w:szCs w:val="52"/>
+          <w:lang w:val="en-US"/>
+        </w:rPr>
+      </w:pPr>
+      <w:r>
+        <w:rPr>
+          <w:sz w:val="52"/>
+          <w:szCs w:val="52"/>
+          <w:lang w:val="en-US"/>
+        </w:rPr>
+        <w:t>Performance</w:t>
+      </w:r>
+    </w:p>
+    <w:p>
+      <w:pPr>
+        <w:rPr>
+          <w:lang w:val="en-US"/>
+        </w:rPr>
+      </w:pPr>
+    </w:p>
+    <w:p>
+      <w:pPr>
+        <w:pStyle w:val="Listeafsnit"/>
+        <w:numPr>
+          <w:ilvl w:val="0"/>
+          <w:numId w:val="2"/>
+        </w:numPr>
+        <w:rPr>
+          <w:lang w:val="en-US"/>
+        </w:rPr>
+      </w:pPr>
+      <w:r>
+        <w:rPr>
+          <w:lang w:val="en-US"/>
+        </w:rPr>
+        <w:lastRenderedPageBreak/>
+        <w:t>The system must be written without redundancy and unnecessary computations, to ensure optimal program speed.</w:t>
+      </w:r>
+    </w:p>
+    <w:p>
+      <w:pPr>
+        <w:pStyle w:val="Listeafsnit"/>
+        <w:numPr>
+          <w:ilvl w:val="0"/>
+          <w:numId w:val="2"/>
+        </w:numPr>
+        <w:rPr>
+          <w:lang w:val="en-US"/>
+        </w:rPr>
+      </w:pPr>
+      <w:r>
+        <w:rPr>
+          <w:lang w:val="en-US"/>
+        </w:rPr>
+        <w:t>Th</w:t>
+      </w:r>
+      <w:r>
+        <w:rPr>
+          <w:lang w:val="en-US"/>
+        </w:rPr>
+        <w:t xml:space="preserve">e program does not require </w:t>
+      </w:r>
+      <w:r>
+        <w:rPr>
+          <w:lang w:val="en-US"/>
+        </w:rPr>
+        <w:t>much memory, so the program should perform optimally on any computer</w:t>
+      </w:r>
+      <w:r>
+        <w:rPr>
+          <w:lang w:val="en-US"/>
+        </w:rPr>
+        <w:t>.</w:t>
+      </w:r>
+    </w:p>
+    <w:p>
+      <w:pPr>
+        <w:pStyle w:val="Overskrift1"/>
+        <w:jc w:val="center"/>
+        <w:rPr>
+          <w:sz w:val="52"/>
+          <w:szCs w:val="52"/>
+          <w:lang w:val="en-US"/>
+        </w:rPr>
+      </w:pPr>
+      <w:r>
+        <w:rPr>
+          <w:sz w:val="52"/>
+          <w:szCs w:val="52"/>
+          <w:lang w:val="en-US"/>
+        </w:rPr>
+        <w:t>Supportability</w:t>
+      </w:r>
+    </w:p>
+    <w:p>
+      <w:pPr>
+        <w:rPr>
+          <w:lang w:val="en-US"/>
+        </w:rPr>
+      </w:pPr>
+    </w:p>
+    <w:p>
+      <w:pPr>
+        <w:pStyle w:val="Listeafsnit"/>
+        <w:numPr>
+          <w:ilvl w:val="0"/>
+          <w:numId w:val="2"/>
+        </w:numPr>
+        <w:rPr>
+          <w:lang w:val="en-US"/>
+        </w:rPr>
+      </w:pPr>
+      <w:r>
+        <w:rPr>
+          <w:lang w:val="en-US"/>
+        </w:rPr>
+        <w:t>The program must be written to be easily adaptable, in case the customer wants new features added.</w:t>
       </w:r>
       <w:bookmarkStart w:id="0" w:name="_GoBack"/>
       <w:bookmarkEnd w:id="0"/>
-      <w:r>
-        <w:rPr>
-          <w:sz w:val="52"/>
-          <w:szCs w:val="52"/>
-        </w:rPr>
-        <w:t>FURPS+</w:t>
-      </w:r>
-    </w:p>
-    <w:p>
-      <w:pPr>
-        <w:pStyle w:val="Overskrift1"/>
-        <w:rPr>
-          <w:sz w:val="52"/>
-          <w:szCs w:val="52"/>
-        </w:rPr>
-      </w:pPr>
-      <w:proofErr w:type="spellStart"/>
-      <w:r>
-        <w:rPr>
-          <w:sz w:val="52"/>
-          <w:szCs w:val="52"/>
-        </w:rPr>
-        <w:t>Functional</w:t>
-      </w:r>
-      <w:proofErr w:type="spellEnd"/>
-    </w:p>
-    <w:p>
-      <w:pPr>
-        <w:pStyle w:val="Listeafsnit"/>
-        <w:numPr>
-          <w:ilvl w:val="0"/>
-          <w:numId w:val="1"/>
-        </w:numPr>
-      </w:pPr>
-    </w:p>
-    <w:p/>
-    <w:p>
-      <w:pPr>
-        <w:pStyle w:val="Overskrift1"/>
-        <w:rPr>
-          <w:sz w:val="52"/>
-          <w:szCs w:val="52"/>
-        </w:rPr>
-      </w:pPr>
-      <w:proofErr w:type="spellStart"/>
-      <w:r>
-        <w:rPr>
-          <w:sz w:val="52"/>
-          <w:szCs w:val="52"/>
-        </w:rPr>
-        <w:t>Usability</w:t>
-      </w:r>
-      <w:proofErr w:type="spellEnd"/>
-      <w:r>
-        <w:rPr>
-          <w:sz w:val="52"/>
-          <w:szCs w:val="52"/>
-        </w:rPr>
-        <w:br/>
-      </w:r>
-      <w:r>
-        <w:rPr>
-          <w:sz w:val="52"/>
-          <w:szCs w:val="52"/>
-        </w:rPr>
-        <w:br/>
-      </w:r>
-      <w:proofErr w:type="spellStart"/>
-      <w:r>
-        <w:rPr>
-          <w:sz w:val="52"/>
-          <w:szCs w:val="52"/>
-        </w:rPr>
-        <w:t>Reliability</w:t>
-      </w:r>
-      <w:proofErr w:type="spellEnd"/>
-      <w:r>
-        <w:rPr>
-          <w:sz w:val="52"/>
-          <w:szCs w:val="52"/>
-        </w:rPr>
-        <w:br/>
-      </w:r>
-      <w:r>
-        <w:rPr>
-          <w:sz w:val="52"/>
-          <w:szCs w:val="52"/>
-        </w:rPr>
-        <w:br/>
-        <w:t>Performance</w:t>
-      </w:r>
-      <w:r>
-        <w:rPr>
-          <w:sz w:val="52"/>
-          <w:szCs w:val="52"/>
-        </w:rPr>
-        <w:br/>
-      </w:r>
-      <w:r>
-        <w:rPr>
-          <w:sz w:val="52"/>
-          <w:szCs w:val="52"/>
-        </w:rPr>
-        <w:br/>
-      </w:r>
-      <w:proofErr w:type="spellStart"/>
-      <w:r>
-        <w:rPr>
-          <w:sz w:val="52"/>
-          <w:szCs w:val="52"/>
-        </w:rPr>
-        <w:t>Supportability</w:t>
-      </w:r>
-      <w:proofErr w:type="spellEnd"/>
-    </w:p>
-    <w:p/>
+    </w:p>
     <w:sectPr>
       <w:pgSz w:w="11906" w:h="16838"/>
       <w:pgMar w:top="1701" w:right="1134" w:bottom="1701" w:left="1134" w:header="708" w:footer="708" w:gutter="0"/>
@@ -284,8 +632,123 @@
       </w:rPr>
     </w:lvl>
   </w:abstractNum>
+  <w:abstractNum w:abstractNumId="1" w15:restartNumberingAfterBreak="0">
+    <w:nsid w:val="66F47772"/>
+    <w:multiLevelType w:val="hybridMultilevel"/>
+    <w:tmpl w:val="B7DCF5AE"/>
+    <w:lvl w:ilvl="0" w:tplc="7C08AC98">
+      <w:numFmt w:val="bullet"/>
+      <w:lvlText w:val=""/>
+      <w:lvlJc w:val="left"/>
+      <w:pPr>
+        <w:ind w:left="720" w:hanging="360"/>
+      </w:pPr>
+      <w:rPr>
+        <w:rFonts w:ascii="Symbol" w:eastAsiaTheme="minorHAnsi" w:hAnsi="Symbol" w:cstheme="minorBidi" w:hint="default"/>
+      </w:rPr>
+    </w:lvl>
+    <w:lvl w:ilvl="1" w:tplc="04060003">
+      <w:start w:val="1"/>
+      <w:numFmt w:val="bullet"/>
+      <w:lvlText w:val="o"/>
+      <w:lvlJc w:val="left"/>
+      <w:pPr>
+        <w:ind w:left="1440" w:hanging="360"/>
+      </w:pPr>
+      <w:rPr>
+        <w:rFonts w:ascii="Courier New" w:hAnsi="Courier New" w:cs="Courier New" w:hint="default"/>
+      </w:rPr>
+    </w:lvl>
+    <w:lvl w:ilvl="2" w:tplc="04060005" w:tentative="1">
+      <w:start w:val="1"/>
+      <w:numFmt w:val="bullet"/>
+      <w:lvlText w:val=""/>
+      <w:lvlJc w:val="left"/>
+      <w:pPr>
+        <w:ind w:left="2160" w:hanging="360"/>
+      </w:pPr>
+      <w:rPr>
+        <w:rFonts w:ascii="Wingdings" w:hAnsi="Wingdings" w:hint="default"/>
+      </w:rPr>
+    </w:lvl>
+    <w:lvl w:ilvl="3" w:tplc="04060001" w:tentative="1">
+      <w:start w:val="1"/>
+      <w:numFmt w:val="bullet"/>
+      <w:lvlText w:val=""/>
+      <w:lvlJc w:val="left"/>
+      <w:pPr>
+        <w:ind w:left="2880" w:hanging="360"/>
+      </w:pPr>
+      <w:rPr>
+        <w:rFonts w:ascii="Symbol" w:hAnsi="Symbol" w:hint="default"/>
+      </w:rPr>
+    </w:lvl>
+    <w:lvl w:ilvl="4" w:tplc="04060003" w:tentative="1">
+      <w:start w:val="1"/>
+      <w:numFmt w:val="bullet"/>
+      <w:lvlText w:val="o"/>
+      <w:lvlJc w:val="left"/>
+      <w:pPr>
+        <w:ind w:left="3600" w:hanging="360"/>
+      </w:pPr>
+      <w:rPr>
+        <w:rFonts w:ascii="Courier New" w:hAnsi="Courier New" w:cs="Courier New" w:hint="default"/>
+      </w:rPr>
+    </w:lvl>
+    <w:lvl w:ilvl="5" w:tplc="04060005" w:tentative="1">
+      <w:start w:val="1"/>
+      <w:numFmt w:val="bullet"/>
+      <w:lvlText w:val=""/>
+      <w:lvlJc w:val="left"/>
+      <w:pPr>
+        <w:ind w:left="4320" w:hanging="360"/>
+      </w:pPr>
+      <w:rPr>
+        <w:rFonts w:ascii="Wingdings" w:hAnsi="Wingdings" w:hint="default"/>
+      </w:rPr>
+    </w:lvl>
+    <w:lvl w:ilvl="6" w:tplc="04060001" w:tentative="1">
+      <w:start w:val="1"/>
+      <w:numFmt w:val="bullet"/>
+      <w:lvlText w:val=""/>
+      <w:lvlJc w:val="left"/>
+      <w:pPr>
+        <w:ind w:left="5040" w:hanging="360"/>
+      </w:pPr>
+      <w:rPr>
+        <w:rFonts w:ascii="Symbol" w:hAnsi="Symbol" w:hint="default"/>
+      </w:rPr>
+    </w:lvl>
+    <w:lvl w:ilvl="7" w:tplc="04060003" w:tentative="1">
+      <w:start w:val="1"/>
+      <w:numFmt w:val="bullet"/>
+      <w:lvlText w:val="o"/>
+      <w:lvlJc w:val="left"/>
+      <w:pPr>
+        <w:ind w:left="5760" w:hanging="360"/>
+      </w:pPr>
+      <w:rPr>
+        <w:rFonts w:ascii="Courier New" w:hAnsi="Courier New" w:cs="Courier New" w:hint="default"/>
+      </w:rPr>
+    </w:lvl>
+    <w:lvl w:ilvl="8" w:tplc="04060005" w:tentative="1">
+      <w:start w:val="1"/>
+      <w:numFmt w:val="bullet"/>
+      <w:lvlText w:val=""/>
+      <w:lvlJc w:val="left"/>
+      <w:pPr>
+        <w:ind w:left="6480" w:hanging="360"/>
+      </w:pPr>
+      <w:rPr>
+        <w:rFonts w:ascii="Wingdings" w:hAnsi="Wingdings" w:hint="default"/>
+      </w:rPr>
+    </w:lvl>
+  </w:abstractNum>
   <w:num w:numId="1">
     <w:abstractNumId w:val="0"/>
+  </w:num>
+  <w:num w:numId="2">
+    <w:abstractNumId w:val="1"/>
   </w:num>
 </w:numbering>
 </file>

</xml_diff>

<commit_message>
Små tilføjelser og kommentar til afgrænsning
</commit_message>
<xml_diff>
--- a/OOAD Project Documentation/Swimclub Dolphin FURPS.docx
+++ b/OOAD Project Documentation/Swimclub Dolphin FURPS.docx
@@ -329,6 +329,12 @@
         </w:rPr>
         <w:t>The user can open the documents that store membership data</w:t>
       </w:r>
+      <w:r>
+        <w:rPr>
+          <w:lang w:val="en-US"/>
+        </w:rPr>
+        <w:t>.</w:t>
+      </w:r>
     </w:p>
     <w:p>
       <w:pPr>
@@ -423,8 +429,6 @@
         </w:rPr>
         <w:t xml:space="preserve"> used for internal purposes</w:t>
       </w:r>
-      <w:bookmarkStart w:id="1" w:name="_GoBack"/>
-      <w:bookmarkEnd w:id="1"/>
       <w:r>
         <w:rPr>
           <w:lang w:val="en-US"/>
@@ -511,7 +515,27 @@
         <w:rPr>
           <w:lang w:val="en-US"/>
         </w:rPr>
-        <w:t>much memory, so the program should perform optimally on any computer</w:t>
+        <w:t>much memory, so the program should p</w:t>
+      </w:r>
+      <w:r>
+        <w:rPr>
+          <w:lang w:val="en-US"/>
+        </w:rPr>
+        <w:t xml:space="preserve">erform optimally on any </w:t>
+      </w:r>
+      <w:commentRangeStart w:id="1"/>
+      <w:r>
+        <w:rPr>
+          <w:lang w:val="en-US"/>
+        </w:rPr>
+        <w:t>computer</w:t>
+      </w:r>
+      <w:commentRangeEnd w:id="1"/>
+      <w:r>
+        <w:rPr>
+          <w:rStyle w:val="Kommentarhenvisning"/>
+        </w:rPr>
+        <w:commentReference w:id="1"/>
       </w:r>
       <w:r>
         <w:rPr>
@@ -563,6 +587,26 @@
         </w:rPr>
         <w:t>The program must be written to be easily adaptable, in case the customer wants new features added.</w:t>
       </w:r>
+    </w:p>
+    <w:p>
+      <w:pPr>
+        <w:pStyle w:val="Listeafsnit"/>
+        <w:numPr>
+          <w:ilvl w:val="0"/>
+          <w:numId w:val="2"/>
+        </w:numPr>
+        <w:rPr>
+          <w:lang w:val="en-US"/>
+        </w:rPr>
+      </w:pPr>
+      <w:r>
+        <w:rPr>
+          <w:lang w:val="en-US"/>
+        </w:rPr>
+        <w:t>The program should be well documented, so it is easy to maintain.</w:t>
+      </w:r>
+      <w:bookmarkStart w:id="2" w:name="_GoBack"/>
+      <w:bookmarkEnd w:id="2"/>
     </w:p>
     <w:sectPr>
       <w:pgSz w:w="11906" w:h="16838"/>
@@ -592,18 +636,36 @@
       </w:r>
     </w:p>
   </w:comment>
+  <w:comment w:id="1" w:author="Casper Frost" w:date="2017-11-15T22:45:00Z" w:initials="CF">
+    <w:p>
+      <w:pPr>
+        <w:pStyle w:val="Kommentartekst"/>
+      </w:pPr>
+      <w:r>
+        <w:rPr>
+          <w:rStyle w:val="Kommentarhenvisning"/>
+        </w:rPr>
+        <w:annotationRef/>
+      </w:r>
+      <w:r>
+        <w:t>Afgrænsning – i stedet for at skrive device, da det kun er ment til denne swim club?</w:t>
+      </w:r>
+    </w:p>
+  </w:comment>
 </w:comments>
 </file>
 
 <file path=word/commentsExtended.xml><?xml version="1.0" encoding="utf-8"?>
 <w15:commentsEx xmlns:wpc="http://schemas.microsoft.com/office/word/2010/wordprocessingCanvas" xmlns:cx="http://schemas.microsoft.com/office/drawing/2014/chartex" xmlns:cx1="http://schemas.microsoft.com/office/drawing/2015/9/8/chartex" xmlns:cx2="http://schemas.microsoft.com/office/drawing/2015/10/21/chartex" xmlns:cx3="http://schemas.microsoft.com/office/drawing/2016/5/9/chartex" xmlns:cx4="http://schemas.microsoft.com/office/drawing/2016/5/10/chartex" xmlns:cx5="http://schemas.microsoft.com/office/drawing/2016/5/11/chartex" xmlns:cx6="http://schemas.microsoft.com/office/drawing/2016/5/12/chartex" xmlns:cx7="http://schemas.microsoft.com/office/drawing/2016/5/13/chartex" xmlns:cx8="http://schemas.microsoft.com/office/drawing/2016/5/14/chartex" xmlns:mc="http://schemas.openxmlformats.org/markup-compatibility/2006" xmlns:aink="http://schemas.microsoft.com/office/drawing/2016/ink" xmlns:am3d="http://schemas.microsoft.com/office/drawing/2017/model3d" xmlns:o="urn:schemas-microsoft-com:office:office" xmlns:r="http://schemas.openxmlformats.org/officeDocument/2006/relationships" xmlns:m="http://schemas.openxmlformats.org/officeDocument/2006/math" xmlns:v="urn:schemas-microsoft-com:vml" xmlns:wp14="http://schemas.microsoft.com/office/word/2010/wordprocessingDrawing" xmlns:wp="http://schemas.openxmlformats.org/drawingml/2006/wordprocessingDrawing" xmlns:w10="urn:schemas-microsoft-com:office:word" xmlns:w="http://schemas.openxmlformats.org/wordprocessingml/2006/main" xmlns:w14="http://schemas.microsoft.com/office/word/2010/wordml" xmlns:w15="http://schemas.microsoft.com/office/word/2012/wordml" xmlns:w16cid="http://schemas.microsoft.com/office/word/2016/wordml/cid" xmlns:w16se="http://schemas.microsoft.com/office/word/2015/wordml/symex" xmlns:wpg="http://schemas.microsoft.com/office/word/2010/wordprocessingGroup" xmlns:wpi="http://schemas.microsoft.com/office/word/2010/wordprocessingInk" xmlns:wne="http://schemas.microsoft.com/office/word/2006/wordml" xmlns:wps="http://schemas.microsoft.com/office/word/2010/wordprocessingShape" mc:Ignorable="w14 w15 w16se w16cid wp14">
   <w15:commentEx w15:paraId="0A31E326" w15:done="0"/>
+  <w15:commentEx w15:paraId="0F6FE895" w15:done="0"/>
 </w15:commentsEx>
 </file>
 
 <file path=word/commentsIds.xml><?xml version="1.0" encoding="utf-8"?>
 <w16cid:commentsIds xmlns:wpc="http://schemas.microsoft.com/office/word/2010/wordprocessingCanvas" xmlns:cx="http://schemas.microsoft.com/office/drawing/2014/chartex" xmlns:cx1="http://schemas.microsoft.com/office/drawing/2015/9/8/chartex" xmlns:cx2="http://schemas.microsoft.com/office/drawing/2015/10/21/chartex" xmlns:cx3="http://schemas.microsoft.com/office/drawing/2016/5/9/chartex" xmlns:cx4="http://schemas.microsoft.com/office/drawing/2016/5/10/chartex" xmlns:cx5="http://schemas.microsoft.com/office/drawing/2016/5/11/chartex" xmlns:cx6="http://schemas.microsoft.com/office/drawing/2016/5/12/chartex" xmlns:cx7="http://schemas.microsoft.com/office/drawing/2016/5/13/chartex" xmlns:cx8="http://schemas.microsoft.com/office/drawing/2016/5/14/chartex" xmlns:mc="http://schemas.openxmlformats.org/markup-compatibility/2006" xmlns:aink="http://schemas.microsoft.com/office/drawing/2016/ink" xmlns:am3d="http://schemas.microsoft.com/office/drawing/2017/model3d" xmlns:o="urn:schemas-microsoft-com:office:office" xmlns:r="http://schemas.openxmlformats.org/officeDocument/2006/relationships" xmlns:m="http://schemas.openxmlformats.org/officeDocument/2006/math" xmlns:v="urn:schemas-microsoft-com:vml" xmlns:wp14="http://schemas.microsoft.com/office/word/2010/wordprocessingDrawing" xmlns:wp="http://schemas.openxmlformats.org/drawingml/2006/wordprocessingDrawing" xmlns:w10="urn:schemas-microsoft-com:office:word" xmlns:w="http://schemas.openxmlformats.org/wordprocessingml/2006/main" xmlns:w14="http://schemas.microsoft.com/office/word/2010/wordml" xmlns:w15="http://schemas.microsoft.com/office/word/2012/wordml" xmlns:w16cid="http://schemas.microsoft.com/office/word/2016/wordml/cid" xmlns:w16se="http://schemas.microsoft.com/office/word/2015/wordml/symex" xmlns:wpg="http://schemas.microsoft.com/office/word/2010/wordprocessingGroup" xmlns:wpi="http://schemas.microsoft.com/office/word/2010/wordprocessingInk" xmlns:wne="http://schemas.microsoft.com/office/word/2006/wordml" xmlns:wps="http://schemas.microsoft.com/office/word/2010/wordprocessingShape" mc:Ignorable="w14 w15 w16se w16cid wp14">
   <w16cid:commentId w16cid:paraId="0A31E326" w16cid:durableId="1DB72333"/>
+  <w16cid:commentId w16cid:paraId="0F6FE895" w16cid:durableId="1DB7421E"/>
 </w16cid:commentsIds>
 </file>
 
@@ -846,6 +908,9 @@
 <w15:people xmlns:wpc="http://schemas.microsoft.com/office/word/2010/wordprocessingCanvas" xmlns:cx="http://schemas.microsoft.com/office/drawing/2014/chartex" xmlns:cx1="http://schemas.microsoft.com/office/drawing/2015/9/8/chartex" xmlns:cx2="http://schemas.microsoft.com/office/drawing/2015/10/21/chartex" xmlns:cx3="http://schemas.microsoft.com/office/drawing/2016/5/9/chartex" xmlns:cx4="http://schemas.microsoft.com/office/drawing/2016/5/10/chartex" xmlns:cx5="http://schemas.microsoft.com/office/drawing/2016/5/11/chartex" xmlns:cx6="http://schemas.microsoft.com/office/drawing/2016/5/12/chartex" xmlns:cx7="http://schemas.microsoft.com/office/drawing/2016/5/13/chartex" xmlns:cx8="http://schemas.microsoft.com/office/drawing/2016/5/14/chartex" xmlns:mc="http://schemas.openxmlformats.org/markup-compatibility/2006" xmlns:aink="http://schemas.microsoft.com/office/drawing/2016/ink" xmlns:am3d="http://schemas.microsoft.com/office/drawing/2017/model3d" xmlns:o="urn:schemas-microsoft-com:office:office" xmlns:r="http://schemas.openxmlformats.org/officeDocument/2006/relationships" xmlns:m="http://schemas.openxmlformats.org/officeDocument/2006/math" xmlns:v="urn:schemas-microsoft-com:vml" xmlns:wp14="http://schemas.microsoft.com/office/word/2010/wordprocessingDrawing" xmlns:wp="http://schemas.openxmlformats.org/drawingml/2006/wordprocessingDrawing" xmlns:w10="urn:schemas-microsoft-com:office:word" xmlns:w="http://schemas.openxmlformats.org/wordprocessingml/2006/main" xmlns:w14="http://schemas.microsoft.com/office/word/2010/wordml" xmlns:w15="http://schemas.microsoft.com/office/word/2012/wordml" xmlns:w16cid="http://schemas.microsoft.com/office/word/2016/wordml/cid" xmlns:w16se="http://schemas.microsoft.com/office/word/2015/wordml/symex" xmlns:wpg="http://schemas.microsoft.com/office/word/2010/wordprocessingGroup" xmlns:wpi="http://schemas.microsoft.com/office/word/2010/wordprocessingInk" xmlns:wne="http://schemas.microsoft.com/office/word/2006/wordml" xmlns:wps="http://schemas.microsoft.com/office/word/2010/wordprocessingShape" mc:Ignorable="w14 w15 w16se w16cid wp14">
   <w15:person w15:author="Martin Løseth Jensen">
     <w15:presenceInfo w15:providerId="Windows Live" w15:userId="3349c9dfd68668fa"/>
+  </w15:person>
+  <w15:person w15:author="Casper Frost">
+    <w15:presenceInfo w15:providerId="Windows Live" w15:userId="9c3b717de9679bc9"/>
   </w15:person>
 </w15:people>
 </file>

</xml_diff>

<commit_message>
Oversættelse til dansk in progress
</commit_message>
<xml_diff>
--- a/OOAD Project Documentation/Swimclub Dolphin FURPS.docx
+++ b/OOAD Project Documentation/Swimclub Dolphin FURPS.docx
@@ -605,10 +605,14 @@
         </w:rPr>
         <w:t>The program should be well documented, so it is easy to maintain.</w:t>
       </w:r>
-      <w:bookmarkStart w:id="2" w:name="_GoBack"/>
-      <w:bookmarkEnd w:id="2"/>
     </w:p>
     <w:sectPr>
+      <w:headerReference w:type="even" r:id="rId10"/>
+      <w:headerReference w:type="default" r:id="rId11"/>
+      <w:footerReference w:type="even" r:id="rId12"/>
+      <w:footerReference w:type="default" r:id="rId13"/>
+      <w:headerReference w:type="first" r:id="rId14"/>
+      <w:footerReference w:type="first" r:id="rId15"/>
       <w:pgSz w:w="11906" w:h="16838"/>
       <w:pgMar w:top="1701" w:right="1134" w:bottom="1701" w:left="1134" w:header="708" w:footer="708" w:gutter="0"/>
       <w:cols w:space="708"/>
@@ -667,6 +671,121 @@
   <w16cid:commentId w16cid:paraId="0A31E326" w16cid:durableId="1DB72333"/>
   <w16cid:commentId w16cid:paraId="0F6FE895" w16cid:durableId="1DB7421E"/>
 </w16cid:commentsIds>
+</file>
+
+<file path=word/endnotes.xml><?xml version="1.0" encoding="utf-8"?>
+<w:endnotes xmlns:wpc="http://schemas.microsoft.com/office/word/2010/wordprocessingCanvas" xmlns:cx="http://schemas.microsoft.com/office/drawing/2014/chartex" xmlns:cx1="http://schemas.microsoft.com/office/drawing/2015/9/8/chartex" xmlns:cx2="http://schemas.microsoft.com/office/drawing/2015/10/21/chartex" xmlns:cx3="http://schemas.microsoft.com/office/drawing/2016/5/9/chartex" xmlns:cx4="http://schemas.microsoft.com/office/drawing/2016/5/10/chartex" xmlns:cx5="http://schemas.microsoft.com/office/drawing/2016/5/11/chartex" xmlns:cx6="http://schemas.microsoft.com/office/drawing/2016/5/12/chartex" xmlns:cx7="http://schemas.microsoft.com/office/drawing/2016/5/13/chartex" xmlns:cx8="http://schemas.microsoft.com/office/drawing/2016/5/14/chartex" xmlns:mc="http://schemas.openxmlformats.org/markup-compatibility/2006" xmlns:aink="http://schemas.microsoft.com/office/drawing/2016/ink" xmlns:am3d="http://schemas.microsoft.com/office/drawing/2017/model3d" xmlns:o="urn:schemas-microsoft-com:office:office" xmlns:r="http://schemas.openxmlformats.org/officeDocument/2006/relationships" xmlns:m="http://schemas.openxmlformats.org/officeDocument/2006/math" xmlns:v="urn:schemas-microsoft-com:vml" xmlns:wp14="http://schemas.microsoft.com/office/word/2010/wordprocessingDrawing" xmlns:wp="http://schemas.openxmlformats.org/drawingml/2006/wordprocessingDrawing" xmlns:w10="urn:schemas-microsoft-com:office:word" xmlns:w="http://schemas.openxmlformats.org/wordprocessingml/2006/main" xmlns:w14="http://schemas.microsoft.com/office/word/2010/wordml" xmlns:w15="http://schemas.microsoft.com/office/word/2012/wordml" xmlns:w16cid="http://schemas.microsoft.com/office/word/2016/wordml/cid" xmlns:w16se="http://schemas.microsoft.com/office/word/2015/wordml/symex" xmlns:wpg="http://schemas.microsoft.com/office/word/2010/wordprocessingGroup" xmlns:wpi="http://schemas.microsoft.com/office/word/2010/wordprocessingInk" xmlns:wne="http://schemas.microsoft.com/office/word/2006/wordml" xmlns:wps="http://schemas.microsoft.com/office/word/2010/wordprocessingShape" mc:Ignorable="w14 w15 w16se w16cid wp14">
+  <w:endnote w:type="separator" w:id="-1">
+    <w:p>
+      <w:pPr>
+        <w:spacing w:after="0" w:line="240" w:lineRule="auto"/>
+      </w:pPr>
+      <w:r>
+        <w:separator/>
+      </w:r>
+    </w:p>
+  </w:endnote>
+  <w:endnote w:type="continuationSeparator" w:id="0">
+    <w:p>
+      <w:pPr>
+        <w:spacing w:after="0" w:line="240" w:lineRule="auto"/>
+      </w:pPr>
+      <w:r>
+        <w:continuationSeparator/>
+      </w:r>
+    </w:p>
+  </w:endnote>
+</w:endnotes>
+</file>
+
+<file path=word/footer1.xml><?xml version="1.0" encoding="utf-8"?>
+<w:ftr xmlns:wpc="http://schemas.microsoft.com/office/word/2010/wordprocessingCanvas" xmlns:cx="http://schemas.microsoft.com/office/drawing/2014/chartex" xmlns:cx1="http://schemas.microsoft.com/office/drawing/2015/9/8/chartex" xmlns:cx2="http://schemas.microsoft.com/office/drawing/2015/10/21/chartex" xmlns:cx3="http://schemas.microsoft.com/office/drawing/2016/5/9/chartex" xmlns:cx4="http://schemas.microsoft.com/office/drawing/2016/5/10/chartex" xmlns:cx5="http://schemas.microsoft.com/office/drawing/2016/5/11/chartex" xmlns:cx6="http://schemas.microsoft.com/office/drawing/2016/5/12/chartex" xmlns:cx7="http://schemas.microsoft.com/office/drawing/2016/5/13/chartex" xmlns:cx8="http://schemas.microsoft.com/office/drawing/2016/5/14/chartex" xmlns:mc="http://schemas.openxmlformats.org/markup-compatibility/2006" xmlns:aink="http://schemas.microsoft.com/office/drawing/2016/ink" xmlns:am3d="http://schemas.microsoft.com/office/drawing/2017/model3d" xmlns:o="urn:schemas-microsoft-com:office:office" xmlns:r="http://schemas.openxmlformats.org/officeDocument/2006/relationships" xmlns:m="http://schemas.openxmlformats.org/officeDocument/2006/math" xmlns:v="urn:schemas-microsoft-com:vml" xmlns:wp14="http://schemas.microsoft.com/office/word/2010/wordprocessingDrawing" xmlns:wp="http://schemas.openxmlformats.org/drawingml/2006/wordprocessingDrawing" xmlns:w10="urn:schemas-microsoft-com:office:word" xmlns:w="http://schemas.openxmlformats.org/wordprocessingml/2006/main" xmlns:w14="http://schemas.microsoft.com/office/word/2010/wordml" xmlns:w15="http://schemas.microsoft.com/office/word/2012/wordml" xmlns:w16cid="http://schemas.microsoft.com/office/word/2016/wordml/cid" xmlns:w16se="http://schemas.microsoft.com/office/word/2015/wordml/symex" xmlns:wpg="http://schemas.microsoft.com/office/word/2010/wordprocessingGroup" xmlns:wpi="http://schemas.microsoft.com/office/word/2010/wordprocessingInk" xmlns:wne="http://schemas.microsoft.com/office/word/2006/wordml" xmlns:wps="http://schemas.microsoft.com/office/word/2010/wordprocessingShape" mc:Ignorable="w14 w15 w16se w16cid wp14">
+  <w:p>
+    <w:pPr>
+      <w:pStyle w:val="Sidefod"/>
+    </w:pPr>
+  </w:p>
+</w:ftr>
+</file>
+
+<file path=word/footer2.xml><?xml version="1.0" encoding="utf-8"?>
+<w:ftr xmlns:wpc="http://schemas.microsoft.com/office/word/2010/wordprocessingCanvas" xmlns:cx="http://schemas.microsoft.com/office/drawing/2014/chartex" xmlns:cx1="http://schemas.microsoft.com/office/drawing/2015/9/8/chartex" xmlns:cx2="http://schemas.microsoft.com/office/drawing/2015/10/21/chartex" xmlns:cx3="http://schemas.microsoft.com/office/drawing/2016/5/9/chartex" xmlns:cx4="http://schemas.microsoft.com/office/drawing/2016/5/10/chartex" xmlns:cx5="http://schemas.microsoft.com/office/drawing/2016/5/11/chartex" xmlns:cx6="http://schemas.microsoft.com/office/drawing/2016/5/12/chartex" xmlns:cx7="http://schemas.microsoft.com/office/drawing/2016/5/13/chartex" xmlns:cx8="http://schemas.microsoft.com/office/drawing/2016/5/14/chartex" xmlns:mc="http://schemas.openxmlformats.org/markup-compatibility/2006" xmlns:aink="http://schemas.microsoft.com/office/drawing/2016/ink" xmlns:am3d="http://schemas.microsoft.com/office/drawing/2017/model3d" xmlns:o="urn:schemas-microsoft-com:office:office" xmlns:r="http://schemas.openxmlformats.org/officeDocument/2006/relationships" xmlns:m="http://schemas.openxmlformats.org/officeDocument/2006/math" xmlns:v="urn:schemas-microsoft-com:vml" xmlns:wp14="http://schemas.microsoft.com/office/word/2010/wordprocessingDrawing" xmlns:wp="http://schemas.openxmlformats.org/drawingml/2006/wordprocessingDrawing" xmlns:w10="urn:schemas-microsoft-com:office:word" xmlns:w="http://schemas.openxmlformats.org/wordprocessingml/2006/main" xmlns:w14="http://schemas.microsoft.com/office/word/2010/wordml" xmlns:w15="http://schemas.microsoft.com/office/word/2012/wordml" xmlns:w16cid="http://schemas.microsoft.com/office/word/2016/wordml/cid" xmlns:w16se="http://schemas.microsoft.com/office/word/2015/wordml/symex" xmlns:wpg="http://schemas.microsoft.com/office/word/2010/wordprocessingGroup" xmlns:wpi="http://schemas.microsoft.com/office/word/2010/wordprocessingInk" xmlns:wne="http://schemas.microsoft.com/office/word/2006/wordml" xmlns:wps="http://schemas.microsoft.com/office/word/2010/wordprocessingShape" mc:Ignorable="w14 w15 w16se w16cid wp14">
+  <w:p>
+    <w:pPr>
+      <w:pStyle w:val="Sidefod"/>
+    </w:pPr>
+  </w:p>
+</w:ftr>
+</file>
+
+<file path=word/footer3.xml><?xml version="1.0" encoding="utf-8"?>
+<w:ftr xmlns:wpc="http://schemas.microsoft.com/office/word/2010/wordprocessingCanvas" xmlns:cx="http://schemas.microsoft.com/office/drawing/2014/chartex" xmlns:cx1="http://schemas.microsoft.com/office/drawing/2015/9/8/chartex" xmlns:cx2="http://schemas.microsoft.com/office/drawing/2015/10/21/chartex" xmlns:cx3="http://schemas.microsoft.com/office/drawing/2016/5/9/chartex" xmlns:cx4="http://schemas.microsoft.com/office/drawing/2016/5/10/chartex" xmlns:cx5="http://schemas.microsoft.com/office/drawing/2016/5/11/chartex" xmlns:cx6="http://schemas.microsoft.com/office/drawing/2016/5/12/chartex" xmlns:cx7="http://schemas.microsoft.com/office/drawing/2016/5/13/chartex" xmlns:cx8="http://schemas.microsoft.com/office/drawing/2016/5/14/chartex" xmlns:mc="http://schemas.openxmlformats.org/markup-compatibility/2006" xmlns:aink="http://schemas.microsoft.com/office/drawing/2016/ink" xmlns:am3d="http://schemas.microsoft.com/office/drawing/2017/model3d" xmlns:o="urn:schemas-microsoft-com:office:office" xmlns:r="http://schemas.openxmlformats.org/officeDocument/2006/relationships" xmlns:m="http://schemas.openxmlformats.org/officeDocument/2006/math" xmlns:v="urn:schemas-microsoft-com:vml" xmlns:wp14="http://schemas.microsoft.com/office/word/2010/wordprocessingDrawing" xmlns:wp="http://schemas.openxmlformats.org/drawingml/2006/wordprocessingDrawing" xmlns:w10="urn:schemas-microsoft-com:office:word" xmlns:w="http://schemas.openxmlformats.org/wordprocessingml/2006/main" xmlns:w14="http://schemas.microsoft.com/office/word/2010/wordml" xmlns:w15="http://schemas.microsoft.com/office/word/2012/wordml" xmlns:w16cid="http://schemas.microsoft.com/office/word/2016/wordml/cid" xmlns:w16se="http://schemas.microsoft.com/office/word/2015/wordml/symex" xmlns:wpg="http://schemas.microsoft.com/office/word/2010/wordprocessingGroup" xmlns:wpi="http://schemas.microsoft.com/office/word/2010/wordprocessingInk" xmlns:wne="http://schemas.microsoft.com/office/word/2006/wordml" xmlns:wps="http://schemas.microsoft.com/office/word/2010/wordprocessingShape" mc:Ignorable="w14 w15 w16se w16cid wp14">
+  <w:p>
+    <w:pPr>
+      <w:pStyle w:val="Sidefod"/>
+    </w:pPr>
+  </w:p>
+</w:ftr>
+</file>
+
+<file path=word/footnotes.xml><?xml version="1.0" encoding="utf-8"?>
+<w:footnotes xmlns:wpc="http://schemas.microsoft.com/office/word/2010/wordprocessingCanvas" xmlns:cx="http://schemas.microsoft.com/office/drawing/2014/chartex" xmlns:cx1="http://schemas.microsoft.com/office/drawing/2015/9/8/chartex" xmlns:cx2="http://schemas.microsoft.com/office/drawing/2015/10/21/chartex" xmlns:cx3="http://schemas.microsoft.com/office/drawing/2016/5/9/chartex" xmlns:cx4="http://schemas.microsoft.com/office/drawing/2016/5/10/chartex" xmlns:cx5="http://schemas.microsoft.com/office/drawing/2016/5/11/chartex" xmlns:cx6="http://schemas.microsoft.com/office/drawing/2016/5/12/chartex" xmlns:cx7="http://schemas.microsoft.com/office/drawing/2016/5/13/chartex" xmlns:cx8="http://schemas.microsoft.com/office/drawing/2016/5/14/chartex" xmlns:mc="http://schemas.openxmlformats.org/markup-compatibility/2006" xmlns:aink="http://schemas.microsoft.com/office/drawing/2016/ink" xmlns:am3d="http://schemas.microsoft.com/office/drawing/2017/model3d" xmlns:o="urn:schemas-microsoft-com:office:office" xmlns:r="http://schemas.openxmlformats.org/officeDocument/2006/relationships" xmlns:m="http://schemas.openxmlformats.org/officeDocument/2006/math" xmlns:v="urn:schemas-microsoft-com:vml" xmlns:wp14="http://schemas.microsoft.com/office/word/2010/wordprocessingDrawing" xmlns:wp="http://schemas.openxmlformats.org/drawingml/2006/wordprocessingDrawing" xmlns:w10="urn:schemas-microsoft-com:office:word" xmlns:w="http://schemas.openxmlformats.org/wordprocessingml/2006/main" xmlns:w14="http://schemas.microsoft.com/office/word/2010/wordml" xmlns:w15="http://schemas.microsoft.com/office/word/2012/wordml" xmlns:w16cid="http://schemas.microsoft.com/office/word/2016/wordml/cid" xmlns:w16se="http://schemas.microsoft.com/office/word/2015/wordml/symex" xmlns:wpg="http://schemas.microsoft.com/office/word/2010/wordprocessingGroup" xmlns:wpi="http://schemas.microsoft.com/office/word/2010/wordprocessingInk" xmlns:wne="http://schemas.microsoft.com/office/word/2006/wordml" xmlns:wps="http://schemas.microsoft.com/office/word/2010/wordprocessingShape" mc:Ignorable="w14 w15 w16se w16cid wp14">
+  <w:footnote w:type="separator" w:id="-1">
+    <w:p>
+      <w:pPr>
+        <w:spacing w:after="0" w:line="240" w:lineRule="auto"/>
+      </w:pPr>
+      <w:r>
+        <w:separator/>
+      </w:r>
+    </w:p>
+  </w:footnote>
+  <w:footnote w:type="continuationSeparator" w:id="0">
+    <w:p>
+      <w:pPr>
+        <w:spacing w:after="0" w:line="240" w:lineRule="auto"/>
+      </w:pPr>
+      <w:r>
+        <w:continuationSeparator/>
+      </w:r>
+    </w:p>
+  </w:footnote>
+</w:footnotes>
+</file>
+
+<file path=word/header1.xml><?xml version="1.0" encoding="utf-8"?>
+<w:hdr xmlns:wpc="http://schemas.microsoft.com/office/word/2010/wordprocessingCanvas" xmlns:cx="http://schemas.microsoft.com/office/drawing/2014/chartex" xmlns:cx1="http://schemas.microsoft.com/office/drawing/2015/9/8/chartex" xmlns:cx2="http://schemas.microsoft.com/office/drawing/2015/10/21/chartex" xmlns:cx3="http://schemas.microsoft.com/office/drawing/2016/5/9/chartex" xmlns:cx4="http://schemas.microsoft.com/office/drawing/2016/5/10/chartex" xmlns:cx5="http://schemas.microsoft.com/office/drawing/2016/5/11/chartex" xmlns:cx6="http://schemas.microsoft.com/office/drawing/2016/5/12/chartex" xmlns:cx7="http://schemas.microsoft.com/office/drawing/2016/5/13/chartex" xmlns:cx8="http://schemas.microsoft.com/office/drawing/2016/5/14/chartex" xmlns:mc="http://schemas.openxmlformats.org/markup-compatibility/2006" xmlns:aink="http://schemas.microsoft.com/office/drawing/2016/ink" xmlns:am3d="http://schemas.microsoft.com/office/drawing/2017/model3d" xmlns:o="urn:schemas-microsoft-com:office:office" xmlns:r="http://schemas.openxmlformats.org/officeDocument/2006/relationships" xmlns:m="http://schemas.openxmlformats.org/officeDocument/2006/math" xmlns:v="urn:schemas-microsoft-com:vml" xmlns:wp14="http://schemas.microsoft.com/office/word/2010/wordprocessingDrawing" xmlns:wp="http://schemas.openxmlformats.org/drawingml/2006/wordprocessingDrawing" xmlns:w10="urn:schemas-microsoft-com:office:word" xmlns:w="http://schemas.openxmlformats.org/wordprocessingml/2006/main" xmlns:w14="http://schemas.microsoft.com/office/word/2010/wordml" xmlns:w15="http://schemas.microsoft.com/office/word/2012/wordml" xmlns:w16cid="http://schemas.microsoft.com/office/word/2016/wordml/cid" xmlns:w16se="http://schemas.microsoft.com/office/word/2015/wordml/symex" xmlns:wpg="http://schemas.microsoft.com/office/word/2010/wordprocessingGroup" xmlns:wpi="http://schemas.microsoft.com/office/word/2010/wordprocessingInk" xmlns:wne="http://schemas.microsoft.com/office/word/2006/wordml" xmlns:wps="http://schemas.microsoft.com/office/word/2010/wordprocessingShape" mc:Ignorable="w14 w15 w16se w16cid wp14">
+  <w:p>
+    <w:pPr>
+      <w:pStyle w:val="Sidehoved"/>
+    </w:pPr>
+  </w:p>
+</w:hdr>
+</file>
+
+<file path=word/header2.xml><?xml version="1.0" encoding="utf-8"?>
+<w:hdr xmlns:wpc="http://schemas.microsoft.com/office/word/2010/wordprocessingCanvas" xmlns:cx="http://schemas.microsoft.com/office/drawing/2014/chartex" xmlns:cx1="http://schemas.microsoft.com/office/drawing/2015/9/8/chartex" xmlns:cx2="http://schemas.microsoft.com/office/drawing/2015/10/21/chartex" xmlns:cx3="http://schemas.microsoft.com/office/drawing/2016/5/9/chartex" xmlns:cx4="http://schemas.microsoft.com/office/drawing/2016/5/10/chartex" xmlns:cx5="http://schemas.microsoft.com/office/drawing/2016/5/11/chartex" xmlns:cx6="http://schemas.microsoft.com/office/drawing/2016/5/12/chartex" xmlns:cx7="http://schemas.microsoft.com/office/drawing/2016/5/13/chartex" xmlns:cx8="http://schemas.microsoft.com/office/drawing/2016/5/14/chartex" xmlns:mc="http://schemas.openxmlformats.org/markup-compatibility/2006" xmlns:aink="http://schemas.microsoft.com/office/drawing/2016/ink" xmlns:am3d="http://schemas.microsoft.com/office/drawing/2017/model3d" xmlns:o="urn:schemas-microsoft-com:office:office" xmlns:r="http://schemas.openxmlformats.org/officeDocument/2006/relationships" xmlns:m="http://schemas.openxmlformats.org/officeDocument/2006/math" xmlns:v="urn:schemas-microsoft-com:vml" xmlns:wp14="http://schemas.microsoft.com/office/word/2010/wordprocessingDrawing" xmlns:wp="http://schemas.openxmlformats.org/drawingml/2006/wordprocessingDrawing" xmlns:w10="urn:schemas-microsoft-com:office:word" xmlns:w="http://schemas.openxmlformats.org/wordprocessingml/2006/main" xmlns:w14="http://schemas.microsoft.com/office/word/2010/wordml" xmlns:w15="http://schemas.microsoft.com/office/word/2012/wordml" xmlns:w16cid="http://schemas.microsoft.com/office/word/2016/wordml/cid" xmlns:w16se="http://schemas.microsoft.com/office/word/2015/wordml/symex" xmlns:wpg="http://schemas.microsoft.com/office/word/2010/wordprocessingGroup" xmlns:wpi="http://schemas.microsoft.com/office/word/2010/wordprocessingInk" xmlns:wne="http://schemas.microsoft.com/office/word/2006/wordml" xmlns:wps="http://schemas.microsoft.com/office/word/2010/wordprocessingShape" mc:Ignorable="w14 w15 w16se w16cid wp14">
+  <w:p>
+    <w:pPr>
+      <w:pStyle w:val="Sidehoved"/>
+    </w:pPr>
+    <w:r>
+      <w:t>Casper Frost Andersen</w:t>
+    </w:r>
+    <w:bookmarkStart w:id="2" w:name="_GoBack"/>
+    <w:bookmarkEnd w:id="2"/>
+  </w:p>
+</w:hdr>
+</file>
+
+<file path=word/header3.xml><?xml version="1.0" encoding="utf-8"?>
+<w:hdr xmlns:wpc="http://schemas.microsoft.com/office/word/2010/wordprocessingCanvas" xmlns:cx="http://schemas.microsoft.com/office/drawing/2014/chartex" xmlns:cx1="http://schemas.microsoft.com/office/drawing/2015/9/8/chartex" xmlns:cx2="http://schemas.microsoft.com/office/drawing/2015/10/21/chartex" xmlns:cx3="http://schemas.microsoft.com/office/drawing/2016/5/9/chartex" xmlns:cx4="http://schemas.microsoft.com/office/drawing/2016/5/10/chartex" xmlns:cx5="http://schemas.microsoft.com/office/drawing/2016/5/11/chartex" xmlns:cx6="http://schemas.microsoft.com/office/drawing/2016/5/12/chartex" xmlns:cx7="http://schemas.microsoft.com/office/drawing/2016/5/13/chartex" xmlns:cx8="http://schemas.microsoft.com/office/drawing/2016/5/14/chartex" xmlns:mc="http://schemas.openxmlformats.org/markup-compatibility/2006" xmlns:aink="http://schemas.microsoft.com/office/drawing/2016/ink" xmlns:am3d="http://schemas.microsoft.com/office/drawing/2017/model3d" xmlns:o="urn:schemas-microsoft-com:office:office" xmlns:r="http://schemas.openxmlformats.org/officeDocument/2006/relationships" xmlns:m="http://schemas.openxmlformats.org/officeDocument/2006/math" xmlns:v="urn:schemas-microsoft-com:vml" xmlns:wp14="http://schemas.microsoft.com/office/word/2010/wordprocessingDrawing" xmlns:wp="http://schemas.openxmlformats.org/drawingml/2006/wordprocessingDrawing" xmlns:w10="urn:schemas-microsoft-com:office:word" xmlns:w="http://schemas.openxmlformats.org/wordprocessingml/2006/main" xmlns:w14="http://schemas.microsoft.com/office/word/2010/wordml" xmlns:w15="http://schemas.microsoft.com/office/word/2012/wordml" xmlns:w16cid="http://schemas.microsoft.com/office/word/2016/wordml/cid" xmlns:w16se="http://schemas.microsoft.com/office/word/2015/wordml/symex" xmlns:wpg="http://schemas.microsoft.com/office/word/2010/wordprocessingGroup" xmlns:wpi="http://schemas.microsoft.com/office/word/2010/wordprocessingInk" xmlns:wne="http://schemas.microsoft.com/office/word/2006/wordml" xmlns:wps="http://schemas.microsoft.com/office/word/2010/wordprocessingShape" mc:Ignorable="w14 w15 w16se w16cid wp14">
+  <w:p>
+    <w:pPr>
+      <w:pStyle w:val="Sidehoved"/>
+    </w:pPr>
+  </w:p>
+</w:hdr>
 </file>
 
 <file path=word/numbering.xml><?xml version="1.0" encoding="utf-8"?>
@@ -1518,6 +1637,50 @@
       <w:szCs w:val="18"/>
     </w:rPr>
   </w:style>
+  <w:style w:type="paragraph" w:styleId="Sidehoved">
+    <w:name w:val="header"/>
+    <w:basedOn w:val="Normal"/>
+    <w:link w:val="SidehovedTegn"/>
+    <w:uiPriority w:val="99"/>
+    <w:unhideWhenUsed/>
+    <w:rsid w:val="004A47CA"/>
+    <w:pPr>
+      <w:tabs>
+        <w:tab w:val="center" w:pos="4819"/>
+        <w:tab w:val="right" w:pos="9638"/>
+      </w:tabs>
+      <w:spacing w:after="0" w:line="240" w:lineRule="auto"/>
+    </w:pPr>
+  </w:style>
+  <w:style w:type="character" w:customStyle="1" w:styleId="SidehovedTegn">
+    <w:name w:val="Sidehoved Tegn"/>
+    <w:basedOn w:val="Standardskrifttypeiafsnit"/>
+    <w:link w:val="Sidehoved"/>
+    <w:uiPriority w:val="99"/>
+    <w:rsid w:val="004A47CA"/>
+  </w:style>
+  <w:style w:type="paragraph" w:styleId="Sidefod">
+    <w:name w:val="footer"/>
+    <w:basedOn w:val="Normal"/>
+    <w:link w:val="SidefodTegn"/>
+    <w:uiPriority w:val="99"/>
+    <w:unhideWhenUsed/>
+    <w:rsid w:val="004A47CA"/>
+    <w:pPr>
+      <w:tabs>
+        <w:tab w:val="center" w:pos="4819"/>
+        <w:tab w:val="right" w:pos="9638"/>
+      </w:tabs>
+      <w:spacing w:after="0" w:line="240" w:lineRule="auto"/>
+    </w:pPr>
+  </w:style>
+  <w:style w:type="character" w:customStyle="1" w:styleId="SidefodTegn">
+    <w:name w:val="Sidefod Tegn"/>
+    <w:basedOn w:val="Standardskrifttypeiafsnit"/>
+    <w:link w:val="Sidefod"/>
+    <w:uiPriority w:val="99"/>
+    <w:rsid w:val="004A47CA"/>
+  </w:style>
 </w:styles>
 </file>
 

</xml_diff>

<commit_message>
Dansk version (under arbejde)
</commit_message>
<xml_diff>
--- a/OOAD Project Documentation/Swimclub Dolphin FURPS.docx
+++ b/OOAD Project Documentation/Swimclub Dolphin FURPS.docx
@@ -11,40 +11,68 @@
           <w:lang w:val="en-US"/>
         </w:rPr>
       </w:pPr>
-      <w:r>
+      <w:proofErr w:type="spellStart"/>
+      <w:r>
+        <w:rPr>
+          <w:sz w:val="52"/>
+          <w:szCs w:val="52"/>
+          <w:lang w:val="da"/>
+        </w:rPr>
+        <w:t>Swim</w:t>
+      </w:r>
+      <w:proofErr w:type="spellEnd"/>
+      <w:r>
+        <w:rPr>
+          <w:sz w:val="52"/>
+          <w:szCs w:val="52"/>
+          <w:lang w:val="da"/>
+        </w:rPr>
+        <w:t xml:space="preserve"> Club </w:t>
+      </w:r>
+      <w:proofErr w:type="spellStart"/>
+      <w:r>
+        <w:rPr>
+          <w:sz w:val="52"/>
+          <w:szCs w:val="52"/>
+          <w:lang w:val="da"/>
+        </w:rPr>
+        <w:t>Dolphin</w:t>
+      </w:r>
+      <w:proofErr w:type="spellEnd"/>
+      <w:r>
+        <w:rPr>
+          <w:sz w:val="52"/>
+          <w:szCs w:val="52"/>
+          <w:lang w:val="da"/>
+        </w:rPr>
+        <w:t xml:space="preserve"> </w:t>
+      </w:r>
+      <w:r>
+        <w:rPr>
+          <w:sz w:val="52"/>
+          <w:szCs w:val="52"/>
+          <w:lang w:val="da"/>
+        </w:rPr>
+        <w:t>FURPS +</w:t>
+      </w:r>
+    </w:p>
+    <w:p>
+      <w:pPr>
+        <w:pStyle w:val="Overskrift1"/>
+        <w:jc w:val="center"/>
         <w:rPr>
           <w:sz w:val="52"/>
           <w:szCs w:val="52"/>
           <w:lang w:val="en-US"/>
         </w:rPr>
-        <w:t xml:space="preserve">Swim club Dolphin </w:t>
-      </w:r>
+      </w:pPr>
       <w:r>
         <w:rPr>
           <w:sz w:val="52"/>
           <w:szCs w:val="52"/>
-          <w:lang w:val="en-US"/>
-        </w:rPr>
-        <w:t>FURPS+</w:t>
-      </w:r>
-    </w:p>
-    <w:p>
-      <w:pPr>
-        <w:pStyle w:val="Overskrift1"/>
-        <w:jc w:val="center"/>
-        <w:rPr>
-          <w:sz w:val="52"/>
-          <w:szCs w:val="52"/>
-          <w:lang w:val="en-US"/>
-        </w:rPr>
-      </w:pPr>
-      <w:r>
-        <w:rPr>
-          <w:sz w:val="52"/>
-          <w:szCs w:val="52"/>
-          <w:lang w:val="en-US"/>
-        </w:rPr>
-        <w:t>Functional</w:t>
+          <w:lang w:val="da"/>
+        </w:rPr>
+        <w:t>Funktionelt</w:t>
       </w:r>
     </w:p>
     <w:p>
@@ -62,15 +90,24 @@
           <w:ilvl w:val="0"/>
           <w:numId w:val="2"/>
         </w:numPr>
-        <w:rPr>
-          <w:lang w:val="en-US"/>
-        </w:rPr>
-      </w:pPr>
-      <w:r>
-        <w:rPr>
-          <w:lang w:val="en-US"/>
-        </w:rPr>
-        <w:t xml:space="preserve">The system must store data about: </w:t>
+      </w:pPr>
+      <w:r>
+        <w:rPr>
+          <w:lang w:val="da"/>
+        </w:rPr>
+        <w:t xml:space="preserve">Systemet skal </w:t>
+      </w:r>
+      <w:r>
+        <w:rPr>
+          <w:lang w:val="da"/>
+        </w:rPr>
+        <w:t xml:space="preserve">kunne </w:t>
+      </w:r>
+      <w:r>
+        <w:rPr>
+          <w:lang w:val="da"/>
+        </w:rPr>
+        <w:t xml:space="preserve">gemme data om: </w:t>
       </w:r>
     </w:p>
     <w:p>
@@ -80,15 +117,18 @@
           <w:ilvl w:val="1"/>
           <w:numId w:val="2"/>
         </w:numPr>
-        <w:rPr>
-          <w:lang w:val="en-US"/>
-        </w:rPr>
-      </w:pPr>
-      <w:r>
-        <w:rPr>
-          <w:lang w:val="en-US"/>
-        </w:rPr>
-        <w:t>Members and their membership types and status.</w:t>
+      </w:pPr>
+      <w:r>
+        <w:rPr>
+          <w:lang w:val="da"/>
+        </w:rPr>
+        <w:t>Medlemmer og deres medlemskabs</w:t>
+      </w:r>
+      <w:r>
+        <w:rPr>
+          <w:lang w:val="da"/>
+        </w:rPr>
+        <w:t>typer og status.</w:t>
       </w:r>
     </w:p>
     <w:p>
@@ -98,19 +138,28 @@
           <w:ilvl w:val="1"/>
           <w:numId w:val="2"/>
         </w:numPr>
-        <w:rPr>
-          <w:lang w:val="en-US"/>
-        </w:rPr>
-      </w:pPr>
-      <w:r>
-        <w:rPr>
-          <w:lang w:val="en-US"/>
-        </w:rPr>
-        <w:t>Membership fees and arrears</w:t>
-      </w:r>
-      <w:r>
-        <w:rPr>
-          <w:lang w:val="en-US"/>
+      </w:pPr>
+      <w:r>
+        <w:rPr>
+          <w:lang w:val="da"/>
+        </w:rPr>
+        <w:t xml:space="preserve">Kontingenter </w:t>
+      </w:r>
+      <w:r>
+        <w:rPr>
+          <w:lang w:val="da"/>
+        </w:rPr>
+        <w:t>og restancer</w:t>
+      </w:r>
+      <w:r>
+        <w:rPr>
+          <w:lang w:val="da"/>
+        </w:rPr>
+        <w:t xml:space="preserve"> for medlemmer</w:t>
+      </w:r>
+      <w:r>
+        <w:rPr>
+          <w:lang w:val="da"/>
         </w:rPr>
         <w:t>.</w:t>
       </w:r>
@@ -122,22 +171,21 @@
           <w:ilvl w:val="1"/>
           <w:numId w:val="2"/>
         </w:numPr>
-        <w:rPr>
-          <w:lang w:val="en-US"/>
-        </w:rPr>
-      </w:pPr>
-      <w:r>
-        <w:rPr>
-          <w:lang w:val="en-US"/>
-        </w:rPr>
-        <w:t>The times and disciplines of the members best times</w:t>
-      </w:r>
-      <w:r>
-        <w:rPr>
-          <w:lang w:val="en-US"/>
+      </w:pPr>
+      <w:r>
+        <w:rPr>
+          <w:lang w:val="da"/>
+        </w:rPr>
+        <w:t>Medlemmernes bedste tider i de forskellige discipliner</w:t>
+      </w:r>
+      <w:r>
+        <w:rPr>
+          <w:lang w:val="da"/>
         </w:rPr>
         <w:t>.</w:t>
       </w:r>
+      <w:bookmarkStart w:id="0" w:name="_GoBack"/>
+      <w:bookmarkEnd w:id="0"/>
     </w:p>
     <w:p>
       <w:pPr>
@@ -146,23 +194,17 @@
           <w:ilvl w:val="1"/>
           <w:numId w:val="2"/>
         </w:numPr>
-        <w:rPr>
-          <w:lang w:val="en-US"/>
-        </w:rPr>
-      </w:pPr>
-      <w:r>
-        <w:rPr>
-          <w:lang w:val="en-US"/>
-        </w:rPr>
-        <w:t>Records over competitive data, such as the competitions name, location and best times.</w:t>
+      </w:pPr>
+      <w:r>
+        <w:rPr>
+          <w:lang w:val="da"/>
+        </w:rPr>
+        <w:t>Oversigt over konkurrencesvømmeres deltagelse i stævner (stævnets navn, dato og bedste tid).</w:t>
       </w:r>
     </w:p>
     <w:p>
       <w:pPr>
         <w:pStyle w:val="Listeafsnit"/>
-        <w:rPr>
-          <w:lang w:val="en-US"/>
-        </w:rPr>
       </w:pPr>
     </w:p>
     <w:p>
@@ -172,15 +214,36 @@
           <w:ilvl w:val="0"/>
           <w:numId w:val="2"/>
         </w:numPr>
-        <w:rPr>
-          <w:lang w:val="en-US"/>
-        </w:rPr>
-      </w:pPr>
-      <w:r>
-        <w:rPr>
-          <w:lang w:val="en-US"/>
-        </w:rPr>
-        <w:t>The chairman in the club must be able to sign new members in the swim club.</w:t>
+      </w:pPr>
+      <w:r>
+        <w:rPr>
+          <w:lang w:val="da"/>
+        </w:rPr>
+        <w:t>Formanden i klubben skal</w:t>
+      </w:r>
+      <w:r>
+        <w:rPr>
+          <w:lang w:val="da"/>
+        </w:rPr>
+        <w:t xml:space="preserve"> være i stand til at oprette</w:t>
+      </w:r>
+      <w:r>
+        <w:rPr>
+          <w:lang w:val="da"/>
+        </w:rPr>
+        <w:t xml:space="preserve"> nye medlemmer i svømmeklub</w:t>
+      </w:r>
+      <w:r>
+        <w:rPr>
+          <w:lang w:val="da"/>
+        </w:rPr>
+        <w:t>ben</w:t>
+      </w:r>
+      <w:r>
+        <w:rPr>
+          <w:lang w:val="da"/>
+        </w:rPr>
+        <w:t>.</w:t>
       </w:r>
     </w:p>
     <w:p>
@@ -190,15 +253,36 @@
           <w:ilvl w:val="0"/>
           <w:numId w:val="2"/>
         </w:numPr>
-        <w:rPr>
-          <w:lang w:val="en-US"/>
-        </w:rPr>
-      </w:pPr>
-      <w:r>
-        <w:rPr>
-          <w:lang w:val="en-US"/>
-        </w:rPr>
-        <w:t>The cashier must be able to get an overview over members in arrears.</w:t>
+      </w:pPr>
+      <w:r>
+        <w:rPr>
+          <w:lang w:val="da"/>
+        </w:rPr>
+        <w:t>Ka</w:t>
+      </w:r>
+      <w:r>
+        <w:rPr>
+          <w:lang w:val="da"/>
+        </w:rPr>
+        <w:t xml:space="preserve">ssereren skal kunne se et udprint </w:t>
+      </w:r>
+      <w:r>
+        <w:rPr>
+          <w:lang w:val="da"/>
+        </w:rPr>
+        <w:t>over medlemmernes restancer</w:t>
+      </w:r>
+      <w:r>
+        <w:rPr>
+          <w:lang w:val="da"/>
+        </w:rPr>
+        <w:t xml:space="preserve"> i programmet</w:t>
+      </w:r>
+      <w:r>
+        <w:rPr>
+          <w:lang w:val="da"/>
+        </w:rPr>
+        <w:t>.</w:t>
       </w:r>
     </w:p>
     <w:p>
@@ -208,15 +292,12 @@
           <w:ilvl w:val="0"/>
           <w:numId w:val="2"/>
         </w:numPr>
-        <w:rPr>
-          <w:lang w:val="en-US"/>
-        </w:rPr>
-      </w:pPr>
-      <w:r>
-        <w:rPr>
-          <w:lang w:val="en-US"/>
-        </w:rPr>
-        <w:t>The coach must be able to get an overview over the top five swimmers in every discipline for drafting purposes.</w:t>
+      </w:pPr>
+      <w:r>
+        <w:rPr>
+          <w:lang w:val="da"/>
+        </w:rPr>
+        <w:t>Coachen skal være i stand til at få et overblik over de fem bedste svømmere i alle discipliner med henblik på udarbejdelse.</w:t>
       </w:r>
     </w:p>
     <w:p>
@@ -226,24 +307,15 @@
           <w:ilvl w:val="0"/>
           <w:numId w:val="2"/>
         </w:numPr>
-        <w:rPr>
-          <w:lang w:val="en-US"/>
-        </w:rPr>
-      </w:pPr>
-      <w:r>
-        <w:rPr>
-          <w:lang w:val="en-US"/>
-        </w:rPr>
-        <w:t>The system stores data on local files.</w:t>
-      </w:r>
-    </w:p>
-    <w:p>
-      <w:pPr>
-        <w:rPr>
-          <w:lang w:val="en-US"/>
-        </w:rPr>
-      </w:pPr>
-    </w:p>
+      </w:pPr>
+      <w:r>
+        <w:rPr>
+          <w:lang w:val="da"/>
+        </w:rPr>
+        <w:t>Systemet gemmer data om lokale filer.</w:t>
+      </w:r>
+    </w:p>
+    <w:p/>
     <w:p>
       <w:pPr>
         <w:pStyle w:val="Overskrift1"/>
@@ -258,9 +330,9 @@
         <w:rPr>
           <w:sz w:val="52"/>
           <w:szCs w:val="52"/>
-          <w:lang w:val="en-US"/>
-        </w:rPr>
-        <w:t>Usability</w:t>
+          <w:lang w:val="da"/>
+        </w:rPr>
+        <w:t>Brugervenlighed</w:t>
       </w:r>
     </w:p>
     <w:p>
@@ -277,15 +349,12 @@
           <w:ilvl w:val="0"/>
           <w:numId w:val="2"/>
         </w:numPr>
-        <w:rPr>
-          <w:lang w:val="en-US"/>
-        </w:rPr>
-      </w:pPr>
-      <w:r>
-        <w:rPr>
-          <w:lang w:val="en-US"/>
-        </w:rPr>
-        <w:t>Different users will have different functions in the system (the chairman can for example sign new members, but will not have access to the economic functions).</w:t>
+      </w:pPr>
+      <w:r>
+        <w:rPr>
+          <w:lang w:val="da"/>
+        </w:rPr>
+        <w:t>Forskellige brugere vil have forskellige funktioner i systemet (formanden kan for eksempel underskrive nye medlemmer, men vil ikke have adgang til de økonomiske funktioner).</w:t>
       </w:r>
     </w:p>
     <w:p>
@@ -301,13 +370,13 @@
       </w:pPr>
       <w:r>
         <w:rPr>
-          <w:lang w:val="en-US"/>
-        </w:rPr>
-        <w:t>The system needs to be user friendly</w:t>
-      </w:r>
-      <w:r>
-        <w:rPr>
-          <w:lang w:val="en-US"/>
+          <w:lang w:val="da"/>
+        </w:rPr>
+        <w:t>Systemet skal være brugervenligt</w:t>
+      </w:r>
+      <w:r>
+        <w:rPr>
+          <w:lang w:val="da"/>
         </w:rPr>
         <w:t>.</w:t>
       </w:r>
@@ -319,19 +388,16 @@
           <w:ilvl w:val="0"/>
           <w:numId w:val="2"/>
         </w:numPr>
-        <w:rPr>
-          <w:lang w:val="en-US"/>
-        </w:rPr>
-      </w:pPr>
-      <w:r>
-        <w:rPr>
-          <w:lang w:val="en-US"/>
-        </w:rPr>
-        <w:t>The user can open the documents that store membership data</w:t>
-      </w:r>
-      <w:r>
-        <w:rPr>
-          <w:lang w:val="en-US"/>
+      </w:pPr>
+      <w:r>
+        <w:rPr>
+          <w:lang w:val="da"/>
+        </w:rPr>
+        <w:t>Brugeren kan åbne de dokumenter, der gemmer medlemsdata</w:t>
+      </w:r>
+      <w:r>
+        <w:rPr>
+          <w:lang w:val="da"/>
         </w:rPr>
         <w:t>.</w:t>
       </w:r>
@@ -350,9 +416,9 @@
         <w:rPr>
           <w:sz w:val="52"/>
           <w:szCs w:val="52"/>
-          <w:lang w:val="en-US"/>
-        </w:rPr>
-        <w:t>Reliability</w:t>
+          <w:lang w:val="da"/>
+        </w:rPr>
+        <w:t>Pålidelighed</w:t>
       </w:r>
     </w:p>
     <w:p>
@@ -369,29 +435,27 @@
           <w:ilvl w:val="0"/>
           <w:numId w:val="2"/>
         </w:numPr>
-        <w:rPr>
-          <w:lang w:val="en-US"/>
-        </w:rPr>
-      </w:pPr>
-      <w:r>
-        <w:rPr>
-          <w:lang w:val="en-US"/>
-        </w:rPr>
-        <w:t xml:space="preserve">The system creates data in text files as the program is used. These should be backed up on external storage units once a month/week/day, in case of system meltdown or other incidents that could result in loss of </w:t>
-      </w:r>
-      <w:commentRangeStart w:id="0"/>
-      <w:r>
-        <w:rPr>
-          <w:lang w:val="en-US"/>
+      </w:pPr>
+      <w:r>
+        <w:rPr>
+          <w:lang w:val="da"/>
+        </w:rPr>
+        <w:t xml:space="preserve">Systemet opretter data i tekstfiler, mens programmet bruges. Disse bør bakkes op på eksterne lagerenheder en gang om måneden/uge/dag, i tilfælde af system nedsmeltning eller andre hændelser, der kan resultere i tab af </w:t>
+      </w:r>
+      <w:commentRangeStart w:id="1"/>
+      <w:r>
+        <w:rPr>
+          <w:lang w:val="da"/>
         </w:rPr>
         <w:t>data</w:t>
       </w:r>
-      <w:commentRangeEnd w:id="0"/>
+      <w:commentRangeEnd w:id="1"/>
       <w:r>
         <w:rPr>
           <w:rStyle w:val="Kommentarhenvisning"/>
-        </w:rPr>
-        <w:commentReference w:id="0"/>
+          <w:lang w:val="da"/>
+        </w:rPr>
+        <w:commentReference w:id="1"/>
       </w:r>
     </w:p>
     <w:p>
@@ -401,48 +465,39 @@
           <w:ilvl w:val="0"/>
           <w:numId w:val="2"/>
         </w:numPr>
-        <w:rPr>
-          <w:lang w:val="en-US"/>
-        </w:rPr>
-      </w:pPr>
-      <w:r>
-        <w:rPr>
-          <w:lang w:val="en-US"/>
-        </w:rPr>
-        <w:t>The members data must be stored on a passw</w:t>
-      </w:r>
-      <w:r>
-        <w:rPr>
-          <w:lang w:val="en-US"/>
-        </w:rPr>
-        <w:t xml:space="preserve">ord protected computer, and is </w:t>
-      </w:r>
-      <w:r>
-        <w:rPr>
-          <w:lang w:val="en-US"/>
-        </w:rPr>
-        <w:t>protected by the Danish Privacy Act, so the submitted data only will be</w:t>
-      </w:r>
-      <w:r>
-        <w:rPr>
-          <w:lang w:val="en-US"/>
-        </w:rPr>
-        <w:t xml:space="preserve"> used for internal purposes</w:t>
-      </w:r>
-      <w:r>
-        <w:rPr>
-          <w:lang w:val="en-US"/>
+      </w:pPr>
+      <w:r>
+        <w:rPr>
+          <w:lang w:val="da"/>
+        </w:rPr>
+        <w:t>Medlemmerne data skal opbevares på en passw</w:t>
+      </w:r>
+      <w:r>
+        <w:rPr>
+          <w:lang w:val="da"/>
+        </w:rPr>
+        <w:t xml:space="preserve">ord beskyttet computer, og er </w:t>
+      </w:r>
+      <w:r>
+        <w:rPr>
+          <w:lang w:val="da"/>
+        </w:rPr>
+        <w:t>beskyttet af lov om privatlivets fred, så de indsendte data vil kun blive</w:t>
+      </w:r>
+      <w:r>
+        <w:rPr>
+          <w:lang w:val="da"/>
+        </w:rPr>
+        <w:t xml:space="preserve"> anvendes til interne formål</w:t>
+      </w:r>
+      <w:r>
+        <w:rPr>
+          <w:lang w:val="da"/>
         </w:rPr>
         <w:t>.</w:t>
       </w:r>
     </w:p>
-    <w:p>
-      <w:pPr>
-        <w:rPr>
-          <w:lang w:val="en-US"/>
-        </w:rPr>
-      </w:pPr>
-    </w:p>
+    <w:p/>
     <w:p>
       <w:pPr>
         <w:pStyle w:val="Overskrift1"/>
@@ -457,10 +512,10 @@
         <w:rPr>
           <w:sz w:val="52"/>
           <w:szCs w:val="52"/>
-          <w:lang w:val="en-US"/>
+          <w:lang w:val="da"/>
         </w:rPr>
         <w:lastRenderedPageBreak/>
-        <w:t>Performance</w:t>
+        <w:t>Ydeevne</w:t>
       </w:r>
     </w:p>
     <w:p>
@@ -477,15 +532,12 @@
           <w:ilvl w:val="0"/>
           <w:numId w:val="2"/>
         </w:numPr>
-        <w:rPr>
-          <w:lang w:val="en-US"/>
-        </w:rPr>
-      </w:pPr>
-      <w:r>
-        <w:rPr>
-          <w:lang w:val="en-US"/>
-        </w:rPr>
-        <w:t>The system must be written without redundancy and unnecessary computations, to ensure optimal program speed.</w:t>
+      </w:pPr>
+      <w:r>
+        <w:rPr>
+          <w:lang w:val="da"/>
+        </w:rPr>
+        <w:t>Systemet skal skrives uden redundans og unødvendige beregninger for at sikre optimal program hastighed.</w:t>
       </w:r>
     </w:p>
     <w:p>
@@ -495,51 +547,49 @@
           <w:ilvl w:val="0"/>
           <w:numId w:val="2"/>
         </w:numPr>
-        <w:rPr>
-          <w:lang w:val="en-US"/>
-        </w:rPr>
-      </w:pPr>
-      <w:r>
-        <w:rPr>
-          <w:lang w:val="en-US"/>
+      </w:pPr>
+      <w:r>
+        <w:rPr>
+          <w:lang w:val="da"/>
         </w:rPr>
         <w:t>Th</w:t>
       </w:r>
       <w:r>
         <w:rPr>
-          <w:lang w:val="en-US"/>
-        </w:rPr>
-        <w:t xml:space="preserve">e program does not require </w:t>
-      </w:r>
-      <w:r>
-        <w:rPr>
-          <w:lang w:val="en-US"/>
-        </w:rPr>
-        <w:t>much memory, so the program should p</w:t>
-      </w:r>
-      <w:r>
-        <w:rPr>
-          <w:lang w:val="en-US"/>
-        </w:rPr>
-        <w:t xml:space="preserve">erform optimally on any </w:t>
-      </w:r>
-      <w:commentRangeStart w:id="1"/>
-      <w:r>
-        <w:rPr>
-          <w:lang w:val="en-US"/>
+          <w:lang w:val="da"/>
+        </w:rPr>
+        <w:t xml:space="preserve">e-programmet kræver ikke </w:t>
+      </w:r>
+      <w:r>
+        <w:rPr>
+          <w:lang w:val="da"/>
+        </w:rPr>
+        <w:t>meget hukommelse, så programmet bør p</w:t>
+      </w:r>
+      <w:r>
+        <w:rPr>
+          <w:lang w:val="da"/>
+        </w:rPr>
+        <w:t xml:space="preserve">udføre optimalt på alle </w:t>
+      </w:r>
+      <w:commentRangeStart w:id="2"/>
+      <w:r>
+        <w:rPr>
+          <w:lang w:val="da"/>
         </w:rPr>
         <w:t>computer</w:t>
       </w:r>
-      <w:commentRangeEnd w:id="1"/>
+      <w:commentRangeEnd w:id="2"/>
       <w:r>
         <w:rPr>
           <w:rStyle w:val="Kommentarhenvisning"/>
-        </w:rPr>
-        <w:commentReference w:id="1"/>
-      </w:r>
-      <w:r>
-        <w:rPr>
-          <w:lang w:val="en-US"/>
+          <w:lang w:val="da"/>
+        </w:rPr>
+        <w:commentReference w:id="2"/>
+      </w:r>
+      <w:r>
+        <w:rPr>
+          <w:lang w:val="da"/>
         </w:rPr>
         <w:t>.</w:t>
       </w:r>
@@ -558,9 +608,9 @@
         <w:rPr>
           <w:sz w:val="52"/>
           <w:szCs w:val="52"/>
-          <w:lang w:val="en-US"/>
-        </w:rPr>
-        <w:t>Supportability</w:t>
+          <w:lang w:val="da"/>
+        </w:rPr>
+        <w:t>Support</w:t>
       </w:r>
     </w:p>
     <w:p>
@@ -577,15 +627,12 @@
           <w:ilvl w:val="0"/>
           <w:numId w:val="2"/>
         </w:numPr>
-        <w:rPr>
-          <w:lang w:val="en-US"/>
-        </w:rPr>
-      </w:pPr>
-      <w:r>
-        <w:rPr>
-          <w:lang w:val="en-US"/>
-        </w:rPr>
-        <w:t>The program must be written to be easily adaptable, in case the customer wants new features added.</w:t>
+      </w:pPr>
+      <w:r>
+        <w:rPr>
+          <w:lang w:val="da"/>
+        </w:rPr>
+        <w:t>Programmet skal være skrevet til at være let at tilpasse, hvis kunden ønsker nye funktioner tilføjet.</w:t>
       </w:r>
     </w:p>
     <w:p>
@@ -595,15 +642,12 @@
           <w:ilvl w:val="0"/>
           <w:numId w:val="2"/>
         </w:numPr>
-        <w:rPr>
-          <w:lang w:val="en-US"/>
-        </w:rPr>
-      </w:pPr>
-      <w:r>
-        <w:rPr>
-          <w:lang w:val="en-US"/>
-        </w:rPr>
-        <w:t>The program should be well documented, so it is easy to maintain.</w:t>
+      </w:pPr>
+      <w:r>
+        <w:rPr>
+          <w:lang w:val="da"/>
+        </w:rPr>
+        <w:t>Programmet skal være veldokumenteret, så det er let at vedligeholde.</w:t>
       </w:r>
     </w:p>
     <w:sectPr>
@@ -624,7 +668,7 @@
 
 <file path=word/comments.xml><?xml version="1.0" encoding="utf-8"?>
 <w:comments xmlns:wpc="http://schemas.microsoft.com/office/word/2010/wordprocessingCanvas" xmlns:cx="http://schemas.microsoft.com/office/drawing/2014/chartex" xmlns:cx1="http://schemas.microsoft.com/office/drawing/2015/9/8/chartex" xmlns:cx2="http://schemas.microsoft.com/office/drawing/2015/10/21/chartex" xmlns:cx3="http://schemas.microsoft.com/office/drawing/2016/5/9/chartex" xmlns:cx4="http://schemas.microsoft.com/office/drawing/2016/5/10/chartex" xmlns:cx5="http://schemas.microsoft.com/office/drawing/2016/5/11/chartex" xmlns:cx6="http://schemas.microsoft.com/office/drawing/2016/5/12/chartex" xmlns:cx7="http://schemas.microsoft.com/office/drawing/2016/5/13/chartex" xmlns:cx8="http://schemas.microsoft.com/office/drawing/2016/5/14/chartex" xmlns:mc="http://schemas.openxmlformats.org/markup-compatibility/2006" xmlns:aink="http://schemas.microsoft.com/office/drawing/2016/ink" xmlns:am3d="http://schemas.microsoft.com/office/drawing/2017/model3d" xmlns:o="urn:schemas-microsoft-com:office:office" xmlns:r="http://schemas.openxmlformats.org/officeDocument/2006/relationships" xmlns:m="http://schemas.openxmlformats.org/officeDocument/2006/math" xmlns:v="urn:schemas-microsoft-com:vml" xmlns:wp14="http://schemas.microsoft.com/office/word/2010/wordprocessingDrawing" xmlns:wp="http://schemas.openxmlformats.org/drawingml/2006/wordprocessingDrawing" xmlns:w10="urn:schemas-microsoft-com:office:word" xmlns:w="http://schemas.openxmlformats.org/wordprocessingml/2006/main" xmlns:w14="http://schemas.microsoft.com/office/word/2010/wordml" xmlns:w15="http://schemas.microsoft.com/office/word/2012/wordml" xmlns:w16cid="http://schemas.microsoft.com/office/word/2016/wordml/cid" xmlns:w16se="http://schemas.microsoft.com/office/word/2015/wordml/symex" xmlns:wpg="http://schemas.microsoft.com/office/word/2010/wordprocessingGroup" xmlns:wpi="http://schemas.microsoft.com/office/word/2010/wordprocessingInk" xmlns:wne="http://schemas.microsoft.com/office/word/2006/wordml" xmlns:wps="http://schemas.microsoft.com/office/word/2010/wordprocessingShape" mc:Ignorable="w14 w15 w16se w16cid wp14">
-  <w:comment w:id="0" w:author="Martin Løseth Jensen" w:date="2017-11-15T20:33:00Z" w:initials="MLJ">
+  <w:comment w:id="1" w:author="Martin Løseth Jensen" w:date="2017-11-15T20:33:00Z" w:initials="MLJ">
     <w:p>
       <w:pPr>
         <w:pStyle w:val="Kommentartekst"/>
@@ -632,15 +676,33 @@
       <w:r>
         <w:rPr>
           <w:rStyle w:val="Kommentarhenvisning"/>
+          <w:lang w:val="da"/>
         </w:rPr>
         <w:annotationRef/>
       </w:r>
       <w:r>
-        <w:t xml:space="preserve">Eventuelt noget om sikkerhed af personlig data? </w:t>
+        <w:rPr>
+          <w:lang w:val="da"/>
+        </w:rPr>
+        <w:t xml:space="preserve">Eventuelt noget om sikkerhed af </w:t>
+      </w:r>
+      <w:proofErr w:type="gramStart"/>
+      <w:r>
+        <w:rPr>
+          <w:lang w:val="da"/>
+        </w:rPr>
+        <w:t>personlig</w:t>
+      </w:r>
+      <w:proofErr w:type="gramEnd"/>
+      <w:r>
+        <w:rPr>
+          <w:lang w:val="da"/>
+        </w:rPr>
+        <w:t xml:space="preserve"> data? </w:t>
       </w:r>
     </w:p>
   </w:comment>
-  <w:comment w:id="1" w:author="Casper Frost" w:date="2017-11-15T22:45:00Z" w:initials="CF">
+  <w:comment w:id="2" w:author="Casper Frost" w:date="2017-11-15T22:45:00Z" w:initials="CF">
     <w:p>
       <w:pPr>
         <w:pStyle w:val="Kommentartekst"/>
@@ -648,11 +710,15 @@
       <w:r>
         <w:rPr>
           <w:rStyle w:val="Kommentarhenvisning"/>
+          <w:lang w:val="da"/>
         </w:rPr>
         <w:annotationRef/>
       </w:r>
       <w:r>
-        <w:t>Afgrænsning – i stedet for at skrive device, da det kun er ment til denne swim club?</w:t>
+        <w:rPr>
+          <w:lang w:val="da"/>
+        </w:rPr>
+        <w:t>Afgrænsning-jeg stedet for på skrive enhed, da det kun er ment til denne svømme Club?</w:t>
       </w:r>
     </w:p>
   </w:comment>
@@ -681,6 +747,9 @@
         <w:spacing w:after="0" w:line="240" w:lineRule="auto"/>
       </w:pPr>
       <w:r>
+        <w:rPr>
+          <w:lang w:val="da"/>
+        </w:rPr>
         <w:separator/>
       </w:r>
     </w:p>
@@ -691,6 +760,9 @@
         <w:spacing w:after="0" w:line="240" w:lineRule="auto"/>
       </w:pPr>
       <w:r>
+        <w:rPr>
+          <w:lang w:val="da"/>
+        </w:rPr>
         <w:continuationSeparator/>
       </w:r>
     </w:p>
@@ -736,6 +808,9 @@
         <w:spacing w:after="0" w:line="240" w:lineRule="auto"/>
       </w:pPr>
       <w:r>
+        <w:rPr>
+          <w:lang w:val="da"/>
+        </w:rPr>
         <w:separator/>
       </w:r>
     </w:p>
@@ -746,6 +821,9 @@
         <w:spacing w:after="0" w:line="240" w:lineRule="auto"/>
       </w:pPr>
       <w:r>
+        <w:rPr>
+          <w:lang w:val="da"/>
+        </w:rPr>
         <w:continuationSeparator/>
       </w:r>
     </w:p>
@@ -770,10 +848,11 @@
       <w:pStyle w:val="Sidehoved"/>
     </w:pPr>
     <w:r>
-      <w:t>Casper Frost Andersen</w:t>
+      <w:rPr>
+        <w:lang w:val="da"/>
+      </w:rPr>
+      <w:t>Casper frost Andersen</w:t>
     </w:r>
-    <w:bookmarkStart w:id="2" w:name="_GoBack"/>
-    <w:bookmarkEnd w:id="2"/>
   </w:p>
 </w:hdr>
 </file>
@@ -1681,6 +1760,16 @@
     <w:uiPriority w:val="99"/>
     <w:rsid w:val="004A47CA"/>
   </w:style>
+  <w:style w:type="character" w:styleId="Pladsholdertekst">
+    <w:name w:val="Placeholder Text"/>
+    <w:basedOn w:val="Standardskrifttypeiafsnit"/>
+    <w:uiPriority w:val="99"/>
+    <w:semiHidden/>
+    <w:rsid w:val="004A03E1"/>
+    <w:rPr>
+      <w:color w:val="808080"/>
+    </w:rPr>
+  </w:style>
 </w:styles>
 </file>
 

</xml_diff>

<commit_message>
kommentar om afgrænsning tilføjet
</commit_message>
<xml_diff>
--- a/OOAD Project Documentation/Swimclub Dolphin FURPS.docx
+++ b/OOAD Project Documentation/Swimclub Dolphin FURPS.docx
@@ -689,15 +689,7 @@
         <w:rPr>
           <w:lang w:val="da"/>
         </w:rPr>
-        <w:t>letlæseligt</w:t>
-      </w:r>
-      <w:bookmarkStart w:id="2" w:name="_GoBack"/>
-      <w:bookmarkEnd w:id="2"/>
-      <w:r>
-        <w:rPr>
-          <w:lang w:val="da"/>
-        </w:rPr>
-        <w:t xml:space="preserve"> og skal kunne tilpasses, </w:t>
+        <w:t xml:space="preserve">letlæseligt og skal kunne tilpasses, </w:t>
       </w:r>
       <w:r>
         <w:rPr>
@@ -775,8 +767,10 @@
         <w:rPr>
           <w:lang w:val="da"/>
         </w:rPr>
-        <w:t>Afgrænsning-jeg stedet for på skrive enhed, da det kun er ment til denne svømme Club?</w:t>
-      </w:r>
+        <w:t>Afgrænsning – i stedet for at skrive ”enheder”, da det er en mindre svømmeklub, og ikke har angivet at de ønsker at programmet skal fungere på flere platforme.</w:t>
+      </w:r>
+      <w:bookmarkStart w:id="2" w:name="_GoBack"/>
+      <w:bookmarkEnd w:id="2"/>
     </w:p>
   </w:comment>
 </w:comments>

</xml_diff>